<commit_message>
added orcids to description
</commit_message>
<xml_diff>
--- a/paper/revisionList.docx
+++ b/paper/revisionList.docx
@@ -1,6 +1,6 @@
 
 <file path=word/document.xml><?xml version="1.0" encoding="utf-8"?>
-<w:document xmlns:wpc="http://schemas.microsoft.com/office/word/2010/wordprocessingCanvas" xmlns:cx="http://schemas.microsoft.com/office/drawing/2014/chartex" xmlns:cx1="http://schemas.microsoft.com/office/drawing/2015/9/8/chartex" xmlns:cx2="http://schemas.microsoft.com/office/drawing/2015/10/21/chartex" xmlns:cx3="http://schemas.microsoft.com/office/drawing/2016/5/9/chartex" xmlns:cx4="http://schemas.microsoft.com/office/drawing/2016/5/10/chartex" xmlns:cx5="http://schemas.microsoft.com/office/drawing/2016/5/11/chartex" xmlns:cx6="http://schemas.microsoft.com/office/drawing/2016/5/12/chartex" xmlns:cx7="http://schemas.microsoft.com/office/drawing/2016/5/13/chartex" xmlns:cx8="http://schemas.microsoft.com/office/drawing/2016/5/14/chartex" xmlns:mc="http://schemas.openxmlformats.org/markup-compatibility/2006" xmlns:aink="http://schemas.microsoft.com/office/drawing/2016/ink" xmlns:am3d="http://schemas.microsoft.com/office/drawing/2017/model3d" xmlns:o="urn:schemas-microsoft-com:office:office" xmlns:r="http://schemas.openxmlformats.org/officeDocument/2006/relationships" xmlns:m="http://schemas.openxmlformats.org/officeDocument/2006/math" xmlns:v="urn:schemas-microsoft-com:vml" xmlns:wp14="http://schemas.microsoft.com/office/word/2010/wordprocessingDrawing" xmlns:wp="http://schemas.openxmlformats.org/drawingml/2006/wordprocessingDrawing" xmlns:w10="urn:schemas-microsoft-com:office:word" xmlns:w="http://schemas.openxmlformats.org/wordprocessingml/2006/main" xmlns:w14="http://schemas.microsoft.com/office/word/2010/wordml" xmlns:w15="http://schemas.microsoft.com/office/word/2012/wordml" xmlns:w16cid="http://schemas.microsoft.com/office/word/2016/wordml/cid" xmlns:w16se="http://schemas.microsoft.com/office/word/2015/wordml/symex" xmlns:wpg="http://schemas.microsoft.com/office/word/2010/wordprocessingGroup" xmlns:wpi="http://schemas.microsoft.com/office/word/2010/wordprocessingInk" xmlns:wne="http://schemas.microsoft.com/office/word/2006/wordml" xmlns:wps="http://schemas.microsoft.com/office/word/2010/wordprocessingShape" mc:Ignorable="w14 w15 w16se w16cid wp14">
+<w:document xmlns:wpc="http://schemas.microsoft.com/office/word/2010/wordprocessingCanvas" xmlns:cx="http://schemas.microsoft.com/office/drawing/2014/chartex" xmlns:cx1="http://schemas.microsoft.com/office/drawing/2015/9/8/chartex" xmlns:cx2="http://schemas.microsoft.com/office/drawing/2015/10/21/chartex" xmlns:cx3="http://schemas.microsoft.com/office/drawing/2016/5/9/chartex" xmlns:cx4="http://schemas.microsoft.com/office/drawing/2016/5/10/chartex" xmlns:cx5="http://schemas.microsoft.com/office/drawing/2016/5/11/chartex" xmlns:cx6="http://schemas.microsoft.com/office/drawing/2016/5/12/chartex" xmlns:cx7="http://schemas.microsoft.com/office/drawing/2016/5/13/chartex" xmlns:cx8="http://schemas.microsoft.com/office/drawing/2016/5/14/chartex" xmlns:mc="http://schemas.openxmlformats.org/markup-compatibility/2006" xmlns:aink="http://schemas.microsoft.com/office/drawing/2016/ink" xmlns:am3d="http://schemas.microsoft.com/office/drawing/2017/model3d" xmlns:o="urn:schemas-microsoft-com:office:office" xmlns:r="http://schemas.openxmlformats.org/officeDocument/2006/relationships" xmlns:m="http://schemas.openxmlformats.org/officeDocument/2006/math" xmlns:v="urn:schemas-microsoft-com:vml" xmlns:wp14="http://schemas.microsoft.com/office/word/2010/wordprocessingDrawing" xmlns:wp="http://schemas.openxmlformats.org/drawingml/2006/wordprocessingDrawing" xmlns:w10="urn:schemas-microsoft-com:office:word" xmlns:w="http://schemas.openxmlformats.org/wordprocessingml/2006/main" xmlns:w14="http://schemas.microsoft.com/office/word/2010/wordml" xmlns:w15="http://schemas.microsoft.com/office/word/2012/wordml" xmlns:w16cex="http://schemas.microsoft.com/office/word/2018/wordml/cex" xmlns:w16cid="http://schemas.microsoft.com/office/word/2016/wordml/cid" xmlns:w16="http://schemas.microsoft.com/office/word/2018/wordml" xmlns:w16se="http://schemas.microsoft.com/office/word/2015/wordml/symex" xmlns:wpg="http://schemas.microsoft.com/office/word/2010/wordprocessingGroup" xmlns:wpi="http://schemas.microsoft.com/office/word/2010/wordprocessingInk" xmlns:wne="http://schemas.microsoft.com/office/word/2006/wordml" xmlns:wps="http://schemas.microsoft.com/office/word/2010/wordprocessingShape" mc:Ignorable="w14 w15 w16se w16cid w16 w16cex wp14">
   <w:body>
     <w:p>
       <w:r>
@@ -223,9 +223,24 @@
       <w:r>
         <w:t>ncluded contribution descriptions</w:t>
       </w:r>
+    </w:p>
+    <w:p>
+      <w:pPr>
+        <w:pStyle w:val="ListParagraph"/>
+        <w:numPr>
+          <w:ilvl w:val="0"/>
+          <w:numId w:val="2"/>
+        </w:numPr>
+      </w:pPr>
+      <w:r>
+        <w:t>Added ORCIDs for all</w:t>
+      </w:r>
       <w:r>
         <w:t xml:space="preserve"> </w:t>
       </w:r>
+      <w:r>
+        <w:t>authors</w:t>
+      </w:r>
     </w:p>
     <w:p>
       <w:pPr>
@@ -291,21 +306,7 @@
         <w:rPr>
           <w:color w:val="000000" w:themeColor="text1"/>
         </w:rPr>
-        <w:t xml:space="preserve">Added </w:t>
-      </w:r>
-      <w:proofErr w:type="gramStart"/>
-      <w:r>
-        <w:rPr>
-          <w:color w:val="000000" w:themeColor="text1"/>
-        </w:rPr>
-        <w:t>all(</w:t>
-      </w:r>
-      <w:proofErr w:type="gramEnd"/>
-      <w:r>
-        <w:rPr>
-          <w:color w:val="000000" w:themeColor="text1"/>
-        </w:rPr>
-        <w:t>) wrapper</w:t>
+        <w:t>Added all() wrapper</w:t>
       </w:r>
     </w:p>
     <w:p>
@@ -414,21 +415,7 @@
         <w:rPr>
           <w:color w:val="000000" w:themeColor="text1"/>
         </w:rPr>
-        <w:t>Added \</w:t>
-      </w:r>
-      <w:proofErr w:type="gramStart"/>
-      <w:r>
-        <w:rPr>
-          <w:color w:val="000000" w:themeColor="text1"/>
-        </w:rPr>
-        <w:t>dontrun{</w:t>
-      </w:r>
-      <w:proofErr w:type="gramEnd"/>
-      <w:r>
-        <w:rPr>
-          <w:color w:val="000000" w:themeColor="text1"/>
-        </w:rPr>
-        <w:t>} to examples instead of commenting out</w:t>
+        <w:t>Added \dontrun{} to examples instead of commenting out</w:t>
       </w:r>
     </w:p>
     <w:p>
@@ -539,8 +526,6 @@
         </w:rPr>
         <w:t xml:space="preserve">Added funding acknowledgement </w:t>
       </w:r>
-      <w:bookmarkStart w:id="0" w:name="_GoBack"/>
-      <w:bookmarkEnd w:id="0"/>
     </w:p>
     <w:p>
       <w:pPr>
@@ -752,7 +737,7 @@
 </file>
 
 <file path=word/numbering.xml><?xml version="1.0" encoding="utf-8"?>
-<w:numbering xmlns:wpc="http://schemas.microsoft.com/office/word/2010/wordprocessingCanvas" xmlns:cx="http://schemas.microsoft.com/office/drawing/2014/chartex" xmlns:cx1="http://schemas.microsoft.com/office/drawing/2015/9/8/chartex" xmlns:cx2="http://schemas.microsoft.com/office/drawing/2015/10/21/chartex" xmlns:cx3="http://schemas.microsoft.com/office/drawing/2016/5/9/chartex" xmlns:cx4="http://schemas.microsoft.com/office/drawing/2016/5/10/chartex" xmlns:cx5="http://schemas.microsoft.com/office/drawing/2016/5/11/chartex" xmlns:cx6="http://schemas.microsoft.com/office/drawing/2016/5/12/chartex" xmlns:cx7="http://schemas.microsoft.com/office/drawing/2016/5/13/chartex" xmlns:cx8="http://schemas.microsoft.com/office/drawing/2016/5/14/chartex" xmlns:mc="http://schemas.openxmlformats.org/markup-compatibility/2006" xmlns:aink="http://schemas.microsoft.com/office/drawing/2016/ink" xmlns:am3d="http://schemas.microsoft.com/office/drawing/2017/model3d" xmlns:o="urn:schemas-microsoft-com:office:office" xmlns:r="http://schemas.openxmlformats.org/officeDocument/2006/relationships" xmlns:m="http://schemas.openxmlformats.org/officeDocument/2006/math" xmlns:v="urn:schemas-microsoft-com:vml" xmlns:wp14="http://schemas.microsoft.com/office/word/2010/wordprocessingDrawing" xmlns:wp="http://schemas.openxmlformats.org/drawingml/2006/wordprocessingDrawing" xmlns:w10="urn:schemas-microsoft-com:office:word" xmlns:w="http://schemas.openxmlformats.org/wordprocessingml/2006/main" xmlns:w14="http://schemas.microsoft.com/office/word/2010/wordml" xmlns:w15="http://schemas.microsoft.com/office/word/2012/wordml" xmlns:w16cid="http://schemas.microsoft.com/office/word/2016/wordml/cid" xmlns:w16se="http://schemas.microsoft.com/office/word/2015/wordml/symex" xmlns:wpg="http://schemas.microsoft.com/office/word/2010/wordprocessingGroup" xmlns:wpi="http://schemas.microsoft.com/office/word/2010/wordprocessingInk" xmlns:wne="http://schemas.microsoft.com/office/word/2006/wordml" xmlns:wps="http://schemas.microsoft.com/office/word/2010/wordprocessingShape" mc:Ignorable="w14 w15 w16se w16cid wp14">
+<w:numbering xmlns:wpc="http://schemas.microsoft.com/office/word/2010/wordprocessingCanvas" xmlns:cx="http://schemas.microsoft.com/office/drawing/2014/chartex" xmlns:cx1="http://schemas.microsoft.com/office/drawing/2015/9/8/chartex" xmlns:cx2="http://schemas.microsoft.com/office/drawing/2015/10/21/chartex" xmlns:cx3="http://schemas.microsoft.com/office/drawing/2016/5/9/chartex" xmlns:cx4="http://schemas.microsoft.com/office/drawing/2016/5/10/chartex" xmlns:cx5="http://schemas.microsoft.com/office/drawing/2016/5/11/chartex" xmlns:cx6="http://schemas.microsoft.com/office/drawing/2016/5/12/chartex" xmlns:cx7="http://schemas.microsoft.com/office/drawing/2016/5/13/chartex" xmlns:cx8="http://schemas.microsoft.com/office/drawing/2016/5/14/chartex" xmlns:mc="http://schemas.openxmlformats.org/markup-compatibility/2006" xmlns:aink="http://schemas.microsoft.com/office/drawing/2016/ink" xmlns:am3d="http://schemas.microsoft.com/office/drawing/2017/model3d" xmlns:o="urn:schemas-microsoft-com:office:office" xmlns:r="http://schemas.openxmlformats.org/officeDocument/2006/relationships" xmlns:m="http://schemas.openxmlformats.org/officeDocument/2006/math" xmlns:v="urn:schemas-microsoft-com:vml" xmlns:wp14="http://schemas.microsoft.com/office/word/2010/wordprocessingDrawing" xmlns:wp="http://schemas.openxmlformats.org/drawingml/2006/wordprocessingDrawing" xmlns:w10="urn:schemas-microsoft-com:office:word" xmlns:w="http://schemas.openxmlformats.org/wordprocessingml/2006/main" xmlns:w14="http://schemas.microsoft.com/office/word/2010/wordml" xmlns:w15="http://schemas.microsoft.com/office/word/2012/wordml" xmlns:w16cex="http://schemas.microsoft.com/office/word/2018/wordml/cex" xmlns:w16cid="http://schemas.microsoft.com/office/word/2016/wordml/cid" xmlns:w16="http://schemas.microsoft.com/office/word/2018/wordml" xmlns:w16se="http://schemas.microsoft.com/office/word/2015/wordml/symex" xmlns:wpg="http://schemas.microsoft.com/office/word/2010/wordprocessingGroup" xmlns:wpi="http://schemas.microsoft.com/office/word/2010/wordprocessingInk" xmlns:wne="http://schemas.microsoft.com/office/word/2006/wordml" xmlns:wps="http://schemas.microsoft.com/office/word/2010/wordprocessingShape" mc:Ignorable="w14 w15 w16se w16cid w16 w16cex wp14">
   <w:abstractNum w:abstractNumId="0" w15:restartNumberingAfterBreak="0">
     <w:nsid w:val="176831BD"/>
     <w:multiLevelType w:val="hybridMultilevel"/>
@@ -1337,7 +1322,7 @@
 </file>
 
 <file path=word/styles.xml><?xml version="1.0" encoding="utf-8"?>
-<w:styles xmlns:mc="http://schemas.openxmlformats.org/markup-compatibility/2006" xmlns:r="http://schemas.openxmlformats.org/officeDocument/2006/relationships" xmlns:w="http://schemas.openxmlformats.org/wordprocessingml/2006/main" xmlns:w14="http://schemas.microsoft.com/office/word/2010/wordml" xmlns:w15="http://schemas.microsoft.com/office/word/2012/wordml" xmlns:w16cid="http://schemas.microsoft.com/office/word/2016/wordml/cid" xmlns:w16se="http://schemas.microsoft.com/office/word/2015/wordml/symex" mc:Ignorable="w14 w15 w16se w16cid">
+<w:styles xmlns:mc="http://schemas.openxmlformats.org/markup-compatibility/2006" xmlns:r="http://schemas.openxmlformats.org/officeDocument/2006/relationships" xmlns:w="http://schemas.openxmlformats.org/wordprocessingml/2006/main" xmlns:w14="http://schemas.microsoft.com/office/word/2010/wordml" xmlns:w15="http://schemas.microsoft.com/office/word/2012/wordml" xmlns:w16cex="http://schemas.microsoft.com/office/word/2018/wordml/cex" xmlns:w16cid="http://schemas.microsoft.com/office/word/2016/wordml/cid" xmlns:w16="http://schemas.microsoft.com/office/word/2018/wordml" xmlns:w16se="http://schemas.microsoft.com/office/word/2015/wordml/symex" mc:Ignorable="w14 w15 w16se w16cid w16 w16cex">
   <w:docDefaults>
     <w:rPrDefault>
       <w:rPr>

</xml_diff>

<commit_message>
changed shapefile argument, reformatted comments
</commit_message>
<xml_diff>
--- a/paper/revisionList.docx
+++ b/paper/revisionList.docx
@@ -94,7 +94,21 @@
         <w:rPr>
           <w:color w:val="000000" w:themeColor="text1"/>
         </w:rPr>
-        <w:t xml:space="preserve"> devtools to</w:t>
+        <w:t xml:space="preserve"> </w:t>
+      </w:r>
+      <w:proofErr w:type="spellStart"/>
+      <w:r>
+        <w:rPr>
+          <w:color w:val="000000" w:themeColor="text1"/>
+        </w:rPr>
+        <w:t>devtools</w:t>
+      </w:r>
+      <w:proofErr w:type="spellEnd"/>
+      <w:r>
+        <w:rPr>
+          <w:color w:val="000000" w:themeColor="text1"/>
+        </w:rPr>
+        <w:t xml:space="preserve"> to</w:t>
       </w:r>
       <w:r>
         <w:rPr>
@@ -126,11 +140,19 @@
         </w:rPr>
         <w:t xml:space="preserve">Removed </w:t>
       </w:r>
-      <w:r>
-        <w:rPr>
-          <w:color w:val="000000" w:themeColor="text1"/>
-        </w:rPr>
-        <w:t>Zenodo reference</w:t>
+      <w:proofErr w:type="spellStart"/>
+      <w:r>
+        <w:rPr>
+          <w:color w:val="000000" w:themeColor="text1"/>
+        </w:rPr>
+        <w:t>Zenodo</w:t>
+      </w:r>
+      <w:proofErr w:type="spellEnd"/>
+      <w:r>
+        <w:rPr>
+          <w:color w:val="000000" w:themeColor="text1"/>
+        </w:rPr>
+        <w:t xml:space="preserve"> reference</w:t>
       </w:r>
     </w:p>
     <w:p>
@@ -306,7 +328,21 @@
         <w:rPr>
           <w:color w:val="000000" w:themeColor="text1"/>
         </w:rPr>
-        <w:t>Added all() wrapper</w:t>
+        <w:t xml:space="preserve">Added </w:t>
+      </w:r>
+      <w:proofErr w:type="gramStart"/>
+      <w:r>
+        <w:rPr>
+          <w:color w:val="000000" w:themeColor="text1"/>
+        </w:rPr>
+        <w:t>all(</w:t>
+      </w:r>
+      <w:proofErr w:type="gramEnd"/>
+      <w:r>
+        <w:rPr>
+          <w:color w:val="000000" w:themeColor="text1"/>
+        </w:rPr>
+        <w:t>) wrapper</w:t>
       </w:r>
     </w:p>
     <w:p>
@@ -415,7 +451,169 @@
         <w:rPr>
           <w:color w:val="000000" w:themeColor="text1"/>
         </w:rPr>
-        <w:t>Added \dontrun{} to examples instead of commenting out</w:t>
+        <w:t>Added \</w:t>
+      </w:r>
+      <w:proofErr w:type="spellStart"/>
+      <w:proofErr w:type="gramStart"/>
+      <w:r>
+        <w:rPr>
+          <w:color w:val="000000" w:themeColor="text1"/>
+        </w:rPr>
+        <w:t>dontrun</w:t>
+      </w:r>
+      <w:proofErr w:type="spellEnd"/>
+      <w:r>
+        <w:rPr>
+          <w:color w:val="000000" w:themeColor="text1"/>
+        </w:rPr>
+        <w:t>{</w:t>
+      </w:r>
+      <w:proofErr w:type="gramEnd"/>
+      <w:r>
+        <w:rPr>
+          <w:color w:val="000000" w:themeColor="text1"/>
+        </w:rPr>
+        <w:t>} to examples instead of commenting out</w:t>
+      </w:r>
+    </w:p>
+    <w:p>
+      <w:pPr>
+        <w:pStyle w:val="ListParagraph"/>
+        <w:numPr>
+          <w:ilvl w:val="0"/>
+          <w:numId w:val="4"/>
+        </w:numPr>
+        <w:rPr>
+          <w:color w:val="000000" w:themeColor="text1"/>
+        </w:rPr>
+      </w:pPr>
+      <w:r>
+        <w:rPr>
+          <w:color w:val="000000" w:themeColor="text1"/>
+        </w:rPr>
+        <w:t>Renamed</w:t>
+      </w:r>
+      <w:r>
+        <w:rPr>
+          <w:color w:val="000000" w:themeColor="text1"/>
+        </w:rPr>
+        <w:t xml:space="preserve"> </w:t>
+      </w:r>
+      <w:r>
+        <w:rPr>
+          <w:color w:val="000000" w:themeColor="text1"/>
+        </w:rPr>
+        <w:t>“</w:t>
+      </w:r>
+      <w:r>
+        <w:rPr>
+          <w:color w:val="000000" w:themeColor="text1"/>
+        </w:rPr>
+        <w:t>shapefile</w:t>
+      </w:r>
+      <w:r>
+        <w:rPr>
+          <w:color w:val="000000" w:themeColor="text1"/>
+        </w:rPr>
+        <w:t>”</w:t>
+      </w:r>
+      <w:r>
+        <w:rPr>
+          <w:color w:val="000000" w:themeColor="text1"/>
+        </w:rPr>
+        <w:t xml:space="preserve"> argument to “</w:t>
+      </w:r>
+      <w:proofErr w:type="spellStart"/>
+      <w:r>
+        <w:rPr>
+          <w:color w:val="000000" w:themeColor="text1"/>
+        </w:rPr>
+        <w:t>geo</w:t>
+      </w:r>
+      <w:r>
+        <w:rPr>
+          <w:color w:val="000000" w:themeColor="text1"/>
+        </w:rPr>
+        <w:t>D</w:t>
+      </w:r>
+      <w:r>
+        <w:rPr>
+          <w:color w:val="000000" w:themeColor="text1"/>
+        </w:rPr>
+        <w:t>ata</w:t>
+      </w:r>
+      <w:proofErr w:type="spellEnd"/>
+      <w:r>
+        <w:rPr>
+          <w:color w:val="000000" w:themeColor="text1"/>
+        </w:rPr>
+        <w:t>”</w:t>
+      </w:r>
+    </w:p>
+    <w:p>
+      <w:pPr>
+        <w:pStyle w:val="ListParagraph"/>
+        <w:numPr>
+          <w:ilvl w:val="0"/>
+          <w:numId w:val="4"/>
+        </w:numPr>
+        <w:rPr>
+          <w:color w:val="000000" w:themeColor="text1"/>
+        </w:rPr>
+      </w:pPr>
+      <w:r>
+        <w:rPr>
+          <w:color w:val="000000" w:themeColor="text1"/>
+        </w:rPr>
+        <w:t>Reformatted comments to follow Hadley style guide</w:t>
+      </w:r>
+      <w:r>
+        <w:rPr>
+          <w:color w:val="000000" w:themeColor="text1"/>
+        </w:rPr>
+        <w:t xml:space="preserve"> </w:t>
+      </w:r>
+      <w:r>
+        <w:rPr>
+          <w:color w:val="000000" w:themeColor="text1"/>
+        </w:rPr>
+        <w:t>(</w:t>
+      </w:r>
+      <w:r>
+        <w:rPr>
+          <w:color w:val="000000" w:themeColor="text1"/>
+        </w:rPr>
+        <w:t>“#</w:t>
+      </w:r>
+      <w:r>
+        <w:rPr>
+          <w:color w:val="000000" w:themeColor="text1"/>
+        </w:rPr>
+        <w:t>comment</w:t>
+      </w:r>
+      <w:r>
+        <w:rPr>
+          <w:color w:val="000000" w:themeColor="text1"/>
+        </w:rPr>
+        <w:t xml:space="preserve">” to “# </w:t>
+      </w:r>
+      <w:r>
+        <w:rPr>
+          <w:color w:val="000000" w:themeColor="text1"/>
+        </w:rPr>
+        <w:t>comment</w:t>
+      </w:r>
+      <w:r>
+        <w:rPr>
+          <w:color w:val="000000" w:themeColor="text1"/>
+        </w:rPr>
+        <w:t>”</w:t>
+      </w:r>
+      <w:r>
+        <w:rPr>
+          <w:color w:val="000000" w:themeColor="text1"/>
+        </w:rPr>
+        <w:t>)</w:t>
       </w:r>
     </w:p>
     <w:p>
@@ -446,8 +644,16 @@
         <w:rPr>
           <w:color w:val="000000" w:themeColor="text1"/>
         </w:rPr>
-        <w:t>Moved the directory to Rbuildignore</w:t>
-      </w:r>
+        <w:t xml:space="preserve">Moved the directory to </w:t>
+      </w:r>
+      <w:proofErr w:type="spellStart"/>
+      <w:r>
+        <w:rPr>
+          <w:color w:val="000000" w:themeColor="text1"/>
+        </w:rPr>
+        <w:t>Rbuildignore</w:t>
+      </w:r>
+      <w:proofErr w:type="spellEnd"/>
     </w:p>
     <w:p>
       <w:pPr>

</xml_diff>